<commit_message>
nog een nieuwere versie met uitleg over de teksten die geschreven moeten worden
</commit_message>
<xml_diff>
--- a/Idea for project/co-working general idea.docx
+++ b/Idea for project/co-working general idea.docx
@@ -121,7 +121,14 @@
         <w:rPr>
           <w:lang w:val="en-US"/>
         </w:rPr>
-        <w:t>Index met basic info over to</w:t>
+        <w:t xml:space="preserve">Index met basic info over </w:t>
+      </w:r>
+      <w:proofErr w:type="gramStart"/>
+      <w:r>
+        <w:rPr>
+          <w:lang w:val="en-US"/>
+        </w:rPr>
+        <w:t>to</w:t>
       </w:r>
       <w:r>
         <w:rPr>
@@ -129,6 +136,7 @@
         </w:rPr>
         <w:t>ol</w:t>
       </w:r>
+      <w:proofErr w:type="gramEnd"/>
     </w:p>
     <w:p>
       <w:pPr>
@@ -177,8 +185,16 @@
         <w:rPr>
           <w:lang w:val="en-US"/>
         </w:rPr>
-        <w:t xml:space="preserve"> met contact form</w:t>
-      </w:r>
+        <w:t xml:space="preserve"> met contact </w:t>
+      </w:r>
+      <w:proofErr w:type="gramStart"/>
+      <w:r>
+        <w:rPr>
+          <w:lang w:val="en-US"/>
+        </w:rPr>
+        <w:t>form</w:t>
+      </w:r>
+      <w:proofErr w:type="gramEnd"/>
     </w:p>
     <w:p>
       <w:pPr>
@@ -208,8 +224,13 @@
           <w:numId w:val="1"/>
         </w:numPr>
       </w:pPr>
-      <w:r>
-        <w:t>Online versie van het t</w:t>
+      <w:proofErr w:type="gramStart"/>
+      <w:r>
+        <w:t>Online versie</w:t>
+      </w:r>
+      <w:proofErr w:type="gramEnd"/>
+      <w:r>
+        <w:t xml:space="preserve"> van het t</w:t>
       </w:r>
       <w:r>
         <w:t>ool</w:t>
@@ -391,100 +412,213 @@
       </w:hyperlink>
     </w:p>
     <w:p>
-      <w:r>
-        <w:t xml:space="preserve">En natuurlijk ook </w:t>
-      </w:r>
-      <w:hyperlink r:id="rId10" w:history="1">
-        <w:r>
-          <w:rPr>
-            <w:rStyle w:val="Hyperlink"/>
-          </w:rPr>
-          <w:t xml:space="preserve">Snapping object </w:t>
-        </w:r>
-        <w:proofErr w:type="spellStart"/>
-        <w:r>
-          <w:rPr>
-            <w:rStyle w:val="Hyperlink"/>
-          </w:rPr>
-          <w:t>to</w:t>
-        </w:r>
-        <w:proofErr w:type="spellEnd"/>
-        <w:r>
-          <w:rPr>
-            <w:rStyle w:val="Hyperlink"/>
-          </w:rPr>
-          <w:t xml:space="preserve"> </w:t>
-        </w:r>
-        <w:proofErr w:type="spellStart"/>
-        <w:r>
-          <w:rPr>
-            <w:rStyle w:val="Hyperlink"/>
-          </w:rPr>
-          <w:t>grid</w:t>
-        </w:r>
-        <w:proofErr w:type="spellEnd"/>
-        <w:r>
-          <w:rPr>
-            <w:rStyle w:val="Hyperlink"/>
-          </w:rPr>
-          <w:t xml:space="preserve"> - </w:t>
-        </w:r>
-        <w:proofErr w:type="spellStart"/>
-        <w:r>
-          <w:rPr>
-            <w:rStyle w:val="Hyperlink"/>
-          </w:rPr>
-          <w:t>JSFiddle</w:t>
-        </w:r>
-        <w:proofErr w:type="spellEnd"/>
-        <w:r>
-          <w:rPr>
-            <w:rStyle w:val="Hyperlink"/>
-          </w:rPr>
-          <w:t xml:space="preserve"> - Code </w:t>
-        </w:r>
-        <w:proofErr w:type="spellStart"/>
-        <w:r>
-          <w:rPr>
-            <w:rStyle w:val="Hyperlink"/>
-          </w:rPr>
-          <w:t>Playground</w:t>
-        </w:r>
-        <w:proofErr w:type="spellEnd"/>
-      </w:hyperlink>
-    </w:p>
-    <w:p>
-      <w:hyperlink r:id="rId11" w:history="1">
-        <w:r>
-          <w:rPr>
-            <w:rStyle w:val="Hyperlink"/>
-            <w:lang w:val="en-US"/>
-          </w:rPr>
-          <w:t xml:space="preserve">Snapping of objects - </w:t>
-        </w:r>
-        <w:proofErr w:type="spellStart"/>
-        <w:r>
-          <w:rPr>
-            <w:rStyle w:val="Hyperlink"/>
-            <w:lang w:val="en-US"/>
-          </w:rPr>
-          <w:t>JSFiddle</w:t>
-        </w:r>
-        <w:proofErr w:type="spellEnd"/>
-        <w:r>
-          <w:rPr>
-            <w:rStyle w:val="Hyperlink"/>
-            <w:lang w:val="en-US"/>
-          </w:rPr>
-          <w:t xml:space="preserve"> - Code Playground</w:t>
-        </w:r>
-      </w:hyperlink>
-    </w:p>
-    <w:p>
-      <w:r>
-        <w:t xml:space="preserve">Dit zijn ook 2 goede sources om mee te beginnen zodat we een prototype kunnen ontwikkelen. </w:t>
-      </w:r>
-    </w:p>
+      <w:pPr>
+        <w:rPr>
+          <w:rStyle w:val="Hyperlink"/>
+        </w:rPr>
+      </w:pPr>
+    </w:p>
+    <w:p>
+      <w:pPr>
+        <w:rPr>
+          <w:rStyle w:val="Hyperlink"/>
+        </w:rPr>
+      </w:pPr>
+    </w:p>
+    <w:p>
+      <w:pPr>
+        <w:rPr>
+          <w:rStyle w:val="Hyperlink"/>
+        </w:rPr>
+      </w:pPr>
+    </w:p>
+    <w:p>
+      <w:proofErr w:type="gramStart"/>
+      <w:r>
+        <w:lastRenderedPageBreak/>
+        <w:t>Website pagina’s</w:t>
+      </w:r>
+      <w:proofErr w:type="gramEnd"/>
+      <w:r>
+        <w:t>:</w:t>
+      </w:r>
+    </w:p>
+    <w:p>
+      <w:r>
+        <w:t>Index met info over tool:</w:t>
+      </w:r>
+    </w:p>
+    <w:p>
+      <w:proofErr w:type="spellStart"/>
+      <w:r>
+        <w:t>Verkoopspraatjes</w:t>
+      </w:r>
+      <w:proofErr w:type="spellEnd"/>
+      <w:r>
+        <w:t xml:space="preserve"> die zeggen waarom ons programma zoveel beter is dan de rest</w:t>
+      </w:r>
+    </w:p>
+    <w:p>
+      <w:pPr>
+        <w:rPr>
+          <w:lang w:val="en-US"/>
+        </w:rPr>
+      </w:pPr>
+      <w:r>
+        <w:rPr>
+          <w:lang w:val="en-US"/>
+        </w:rPr>
+        <w:t xml:space="preserve">4 “fake” </w:t>
+      </w:r>
+      <w:proofErr w:type="spellStart"/>
+      <w:r>
+        <w:rPr>
+          <w:lang w:val="en-US"/>
+        </w:rPr>
+        <w:t>pos</w:t>
+      </w:r>
+      <w:r>
+        <w:rPr>
+          <w:lang w:val="en-US"/>
+        </w:rPr>
+        <w:t>itieve</w:t>
+      </w:r>
+      <w:proofErr w:type="spellEnd"/>
+      <w:r>
+        <w:rPr>
+          <w:lang w:val="en-US"/>
+        </w:rPr>
+        <w:t xml:space="preserve"> reviews </w:t>
+      </w:r>
+    </w:p>
+    <w:p>
+      <w:r>
+        <w:t>Waarom ons bedrijf dit d</w:t>
+      </w:r>
+      <w:r>
+        <w:t>oet, (</w:t>
+      </w:r>
+      <w:proofErr w:type="spellStart"/>
+      <w:r>
+        <w:t>gwn</w:t>
+      </w:r>
+      <w:proofErr w:type="spellEnd"/>
+      <w:r>
+        <w:t xml:space="preserve"> random </w:t>
+      </w:r>
+      <w:proofErr w:type="spellStart"/>
+      <w:r>
+        <w:t>bs</w:t>
+      </w:r>
+      <w:proofErr w:type="spellEnd"/>
+      <w:r>
+        <w:t xml:space="preserve"> omdat wij mensen willen helpen </w:t>
+      </w:r>
+      <w:proofErr w:type="spellStart"/>
+      <w:r>
+        <w:t>enzo</w:t>
+      </w:r>
+      <w:proofErr w:type="spellEnd"/>
+      <w:r>
+        <w:t>)</w:t>
+      </w:r>
+    </w:p>
+    <w:p/>
+    <w:p>
+      <w:pPr>
+        <w:rPr>
+          <w:lang w:val="en-US"/>
+        </w:rPr>
+      </w:pPr>
+      <w:r>
+        <w:rPr>
+          <w:lang w:val="en-US"/>
+        </w:rPr>
+        <w:t>About over tool:</w:t>
+      </w:r>
+    </w:p>
+    <w:p>
+      <w:pPr>
+        <w:rPr>
+          <w:lang w:val="en-US"/>
+        </w:rPr>
+      </w:pPr>
+      <w:r>
+        <w:rPr>
+          <w:lang w:val="en-US"/>
+        </w:rPr>
+        <w:t xml:space="preserve">Features </w:t>
+      </w:r>
+      <w:proofErr w:type="spellStart"/>
+      <w:r>
+        <w:rPr>
+          <w:lang w:val="en-US"/>
+        </w:rPr>
+        <w:t>uitleggen</w:t>
+      </w:r>
+      <w:proofErr w:type="spellEnd"/>
+    </w:p>
+    <w:p>
+      <w:pPr>
+        <w:rPr>
+          <w:lang w:val="en-US"/>
+        </w:rPr>
+      </w:pPr>
+    </w:p>
+    <w:p>
+      <w:pPr>
+        <w:rPr>
+          <w:lang w:val="en-US"/>
+        </w:rPr>
+      </w:pPr>
+      <w:r>
+        <w:rPr>
+          <w:lang w:val="en-US"/>
+        </w:rPr>
+        <w:t xml:space="preserve">Support page </w:t>
+      </w:r>
+    </w:p>
+    <w:p>
+      <w:r>
+        <w:t>Hierbij een kleine tekst waarin we zeggen dat we zoveel mogelijk goede support proberen bieden en ons best zullen doen om hun probleem op te lossen.</w:t>
+      </w:r>
+    </w:p>
+    <w:p>
+      <w:r>
+        <w:t xml:space="preserve">Ook </w:t>
+      </w:r>
+      <w:r>
+        <w:t>de</w:t>
+      </w:r>
+      <w:r>
+        <w:t xml:space="preserve"> support form al </w:t>
+      </w:r>
+      <w:r>
+        <w:t xml:space="preserve">uitwerken met mail </w:t>
+      </w:r>
+      <w:proofErr w:type="spellStart"/>
+      <w:r>
+        <w:t>enzo</w:t>
+      </w:r>
+      <w:proofErr w:type="spellEnd"/>
+      <w:r>
+        <w:t>.</w:t>
+      </w:r>
+    </w:p>
+    <w:p/>
+    <w:p>
+      <w:r>
+        <w:t>Voorbeeldprojecten:</w:t>
+      </w:r>
+    </w:p>
+    <w:p>
+      <w:r>
+        <w:t>Een kleine tekst die spreekt over hoe geweldig trots/blij we zijn met de projecten die andere mensen al hebben gemaakt met onze tool</w:t>
+      </w:r>
+    </w:p>
+    <w:p/>
+    <w:p/>
+    <w:p/>
     <w:sectPr>
       <w:pgSz w:w="11906" w:h="16838"/>
       <w:pgMar w:top="1440" w:right="1440" w:bottom="1440" w:left="1440" w:header="708" w:footer="708" w:gutter="0"/>

</xml_diff>